<commit_message>
Remove "Commonwealth of Massachusetts" from AssemblyLine addendum
</commit_message>
<xml_diff>
--- a/docassemble/AssemblyLine/data/templates/al_basic_addendum.docx
+++ b/docassemble/AssemblyLine/data/templates/al_basic_addendum.docx
@@ -43,24 +43,6 @@
     </w:p>
     <w:p>
       <w:pPr>
-        <w:numPr>
-          <w:ilvl w:val="0"/>
-          <w:numId w:val="2"/>
-        </w:numPr>
-        <w:spacing w:after="0" w:line="240" w:lineRule="auto"/>
-        <w:jc w:val="center"/>
-      </w:pPr>
-      <w:r>
-        <w:rPr>
-          <w:rFonts w:ascii="sans-serif" w:hAnsi="sans-serif"/>
-          <w:sz w:val="20"/>
-          <w:szCs w:val="20"/>
-        </w:rPr>
-        <w:t>COMMONWEALTH OF MASSACHUSETTS</w:t>
-      </w:r>
-    </w:p>
-    <w:p>
-      <w:pPr>
         <w:spacing w:after="0" w:line="240" w:lineRule="auto"/>
         <w:rPr>
           <w:rFonts w:ascii="sans-serif" w:hAnsi="sans-serif"/>
@@ -68,6 +50,8 @@
           <w:szCs w:val="20"/>
         </w:rPr>
       </w:pPr>
+      <w:bookmarkStart w:id="0" w:name="_GoBack"/>
+      <w:bookmarkEnd w:id="0"/>
       <w:r>
         <w:rPr>
           <w:rFonts w:ascii="sans-serif" w:hAnsi="sans-serif"/>
@@ -754,8 +738,6 @@
               </w:rPr>
               <w:t>.capitalize()</w:t>
             </w:r>
-            <w:bookmarkStart w:id="0" w:name="_GoBack"/>
-            <w:bookmarkEnd w:id="0"/>
             <w:r>
               <w:rPr>
                 <w:b/>
@@ -904,7 +886,6 @@
         </w:numPr>
       </w:pPr>
       <w:r>
-        <w:lastRenderedPageBreak/>
         <w:t>{{ item }}</w:t>
       </w:r>
     </w:p>
@@ -917,6 +898,7 @@
         </w:numPr>
       </w:pPr>
       <w:r>
+        <w:lastRenderedPageBreak/>
         <w:t>{%p endfor</w:t>
       </w:r>
       <w:r>

</xml_diff>

<commit_message>
Fix #113 "well enough" for now.
</commit_message>
<xml_diff>
--- a/docassemble/AssemblyLine/data/templates/al_basic_addendum.docx
+++ b/docassemble/AssemblyLine/data/templates/al_basic_addendum.docx
@@ -50,8 +50,6 @@
           <w:szCs w:val="20"/>
         </w:rPr>
       </w:pPr>
-      <w:bookmarkStart w:id="0" w:name="_GoBack"/>
-      <w:bookmarkEnd w:id="0"/>
       <w:r>
         <w:rPr>
           <w:rFonts w:ascii="sans-serif" w:hAnsi="sans-serif"/>
@@ -660,6 +658,8 @@
       <w:r>
         <w:t>.overflow() %}</w:t>
       </w:r>
+      <w:bookmarkStart w:id="0" w:name="_GoBack"/>
+      <w:bookmarkEnd w:id="0"/>
     </w:p>
     <w:p>
       <w:r>
@@ -898,7 +898,6 @@
         </w:numPr>
       </w:pPr>
       <w:r>
-        <w:lastRenderedPageBreak/>
         <w:t>{%p endfor</w:t>
       </w:r>
       <w:r>
@@ -936,7 +935,13 @@
         <w:t xml:space="preserve"> }}</w:t>
       </w:r>
       <w:r>
-        <w:t>: {{ field.overflow_value() }}</w:t>
+        <w:t>: {{ field.overflow_value(</w:t>
+      </w:r>
+      <w:r>
+        <w:t>overflow_message=x.default_overflow_message</w:t>
+      </w:r>
+      <w:r>
+        <w:t>) }}</w:t>
       </w:r>
     </w:p>
     <w:p>

</xml_diff>